<commit_message>
redid cw on ug, added common predicates
</commit_message>
<xml_diff>
--- a/Prolog Cheat Sheet.docx
+++ b/Prolog Cheat Sheet.docx
@@ -2190,8 +2190,6 @@
         </w:rPr>
         <w:t>(</w:t>
       </w:r>
-      <w:bookmarkStart w:id="0" w:name="_GoBack"/>
-      <w:bookmarkEnd w:id="0"/>
       <w:proofErr w:type="gramEnd"/>
       <w:r>
         <w:rPr>
@@ -2586,6 +2584,72 @@
         </w:rPr>
         <w:t>, so the value could be stored rather than having to recalculate the whole bunch.</w:t>
       </w:r>
+    </w:p>
+    <w:p>
+      <w:pPr>
+        <w:rPr>
+          <w:sz w:val="22"/>
+          <w:szCs w:val="22"/>
+        </w:rPr>
+      </w:pPr>
+    </w:p>
+    <w:p>
+      <w:pPr>
+        <w:rPr>
+          <w:sz w:val="22"/>
+          <w:szCs w:val="22"/>
+        </w:rPr>
+      </w:pPr>
+    </w:p>
+    <w:p>
+      <w:pPr>
+        <w:rPr>
+          <w:sz w:val="22"/>
+          <w:szCs w:val="22"/>
+        </w:rPr>
+      </w:pPr>
+    </w:p>
+    <w:p>
+      <w:pPr>
+        <w:rPr>
+          <w:sz w:val="22"/>
+          <w:szCs w:val="22"/>
+        </w:rPr>
+      </w:pPr>
+    </w:p>
+    <w:p>
+      <w:pPr>
+        <w:rPr>
+          <w:sz w:val="22"/>
+          <w:szCs w:val="22"/>
+        </w:rPr>
+      </w:pPr>
+      <w:r>
+        <w:rPr>
+          <w:sz w:val="22"/>
+          <w:szCs w:val="22"/>
+        </w:rPr>
+        <w:lastRenderedPageBreak/>
+        <w:t>Common Predicates</w:t>
+      </w:r>
+    </w:p>
+    <w:p>
+      <w:pPr>
+        <w:rPr>
+          <w:sz w:val="22"/>
+          <w:szCs w:val="22"/>
+        </w:rPr>
+      </w:pPr>
+    </w:p>
+    <w:p>
+      <w:pPr>
+        <w:rPr>
+          <w:sz w:val="22"/>
+          <w:szCs w:val="22"/>
+        </w:rPr>
+      </w:pPr>
+      <w:bookmarkStart w:id="0" w:name="_GoBack"/>
+      <w:bookmarkEnd w:id="0"/>
     </w:p>
     <w:sectPr>
       <w:pgSz w:w="16840" w:h="11900" w:orient="landscape"/>

</xml_diff>

<commit_message>
more p99, some redos and cleanup
</commit_message>
<xml_diff>
--- a/Prolog Cheat Sheet.docx
+++ b/Prolog Cheat Sheet.docx
@@ -684,6 +684,9 @@
         </w:tc>
       </w:tr>
       <w:tr>
+        <w:trPr>
+          <w:trHeight w:val="471"/>
+        </w:trPr>
         <w:tc>
           <w:tcPr>
             <w:tcW w:w="2445" w:type="dxa"/>
@@ -1909,6 +1912,42 @@
       <w:pPr>
         <w:pStyle w:val="ListParagraph"/>
         <w:numPr>
+          <w:ilvl w:val="1"/>
+          <w:numId w:val="4"/>
+        </w:numPr>
+        <w:rPr>
+          <w:sz w:val="22"/>
+          <w:szCs w:val="22"/>
+        </w:rPr>
+      </w:pPr>
+      <w:r>
+        <w:rPr>
+          <w:sz w:val="22"/>
+          <w:szCs w:val="22"/>
+        </w:rPr>
+        <w:t>If you want to return [] when fail, use \+</w:t>
+      </w:r>
+      <w:proofErr w:type="spellStart"/>
+      <w:r>
+        <w:rPr>
+          <w:sz w:val="22"/>
+          <w:szCs w:val="22"/>
+        </w:rPr>
+        <w:t>setof</w:t>
+      </w:r>
+      <w:proofErr w:type="spellEnd"/>
+      <w:r>
+        <w:rPr>
+          <w:sz w:val="22"/>
+          <w:szCs w:val="22"/>
+        </w:rPr>
+        <w:t xml:space="preserve"> in your predicate.</w:t>
+      </w:r>
+    </w:p>
+    <w:p>
+      <w:pPr>
+        <w:pStyle w:val="ListParagraph"/>
+        <w:numPr>
           <w:ilvl w:val="0"/>
           <w:numId w:val="4"/>
         </w:numPr>
@@ -2592,46 +2631,6 @@
           <w:szCs w:val="22"/>
         </w:rPr>
       </w:pPr>
-    </w:p>
-    <w:p>
-      <w:pPr>
-        <w:rPr>
-          <w:sz w:val="22"/>
-          <w:szCs w:val="22"/>
-        </w:rPr>
-      </w:pPr>
-    </w:p>
-    <w:p>
-      <w:pPr>
-        <w:rPr>
-          <w:sz w:val="22"/>
-          <w:szCs w:val="22"/>
-        </w:rPr>
-      </w:pPr>
-    </w:p>
-    <w:p>
-      <w:pPr>
-        <w:rPr>
-          <w:sz w:val="22"/>
-          <w:szCs w:val="22"/>
-        </w:rPr>
-      </w:pPr>
-    </w:p>
-    <w:p>
-      <w:pPr>
-        <w:rPr>
-          <w:sz w:val="22"/>
-          <w:szCs w:val="22"/>
-        </w:rPr>
-      </w:pPr>
-      <w:r>
-        <w:rPr>
-          <w:sz w:val="22"/>
-          <w:szCs w:val="22"/>
-        </w:rPr>
-        <w:lastRenderedPageBreak/>
-        <w:t>Common Predicates</w:t>
-      </w:r>
     </w:p>
     <w:p>
       <w:pPr>

</xml_diff>